<commit_message>
Evaluaciones a companeros fase 2
</commit_message>
<xml_diff>
--- a/Documentacion del Proyecto/Evaluacion-Proyecto/Fase 2 - Evaluación Jose Campos - Claudio Jimenes Castro.docx
+++ b/Documentacion del Proyecto/Evaluacion-Proyecto/Fase 2 - Evaluación Jose Campos - Claudio Jimenes Castro.docx
@@ -82,6 +82,15 @@
                               </w:rPr>
                               <w:t xml:space="preserve">Nombre del estudiante: </w:t>
                             </w:r>
+                            <w:r>
+                              <w:rPr>
+                                <w:rFonts w:ascii="Times New Roman" w:hAnsi="Times New Roman" w:cs="Times New Roman"/>
+                                <w:b/>
+                                <w:sz w:val="24"/>
+                                <w:szCs w:val="24"/>
+                              </w:rPr>
+                              <w:t>Jose Campos</w:t>
+                            </w:r>
                           </w:p>
                           <w:p>
                             <w:r>
@@ -92,6 +101,15 @@
                                 <w:szCs w:val="24"/>
                               </w:rPr>
                               <w:t xml:space="preserve">Nombre del compañero a evaluar: </w:t>
+                            </w:r>
+                            <w:r>
+                              <w:rPr>
+                                <w:rFonts w:ascii="Times New Roman" w:hAnsi="Times New Roman" w:cs="Times New Roman"/>
+                                <w:b/>
+                                <w:sz w:val="24"/>
+                                <w:szCs w:val="24"/>
+                              </w:rPr>
+                              <w:t>Claudio Jimenes Castro.</w:t>
                             </w:r>
                           </w:p>
                         </w:txbxContent>
@@ -139,6 +157,15 @@
                         </w:rPr>
                         <w:t xml:space="preserve">Nombre del estudiante: </w:t>
                       </w:r>
+                      <w:r>
+                        <w:rPr>
+                          <w:rFonts w:ascii="Times New Roman" w:hAnsi="Times New Roman" w:cs="Times New Roman"/>
+                          <w:b/>
+                          <w:sz w:val="24"/>
+                          <w:szCs w:val="24"/>
+                        </w:rPr>
+                        <w:t>Jose Campos</w:t>
+                      </w:r>
                     </w:p>
                     <w:p>
                       <w:r>
@@ -149,6 +176,15 @@
                           <w:szCs w:val="24"/>
                         </w:rPr>
                         <w:t xml:space="preserve">Nombre del compañero a evaluar: </w:t>
+                      </w:r>
+                      <w:r>
+                        <w:rPr>
+                          <w:rFonts w:ascii="Times New Roman" w:hAnsi="Times New Roman" w:cs="Times New Roman"/>
+                          <w:b/>
+                          <w:sz w:val="24"/>
+                          <w:szCs w:val="24"/>
+                        </w:rPr>
+                        <w:t>Claudio Jimenes Castro.</w:t>
                       </w:r>
                     </w:p>
                   </w:txbxContent>
@@ -222,7 +258,6 @@
                 <w:szCs w:val="24"/>
               </w:rPr>
             </w:pPr>
-            <w:proofErr w:type="gramStart"/>
             <w:r>
               <w:rPr>
                 <w:rFonts w:ascii="Times New Roman" w:hAnsi="Times New Roman" w:cs="Times New Roman"/>
@@ -232,7 +267,6 @@
               </w:rPr>
               <w:t>Rubro a evaluar</w:t>
             </w:r>
-            <w:proofErr w:type="gramEnd"/>
           </w:p>
         </w:tc>
         <w:tc>
@@ -394,7 +428,6 @@
                 <w:szCs w:val="24"/>
               </w:rPr>
             </w:pPr>
-            <w:proofErr w:type="spellStart"/>
             <w:r>
               <w:rPr>
                 <w:rFonts w:ascii="Times New Roman" w:hAnsi="Times New Roman" w:cs="Times New Roman"/>
@@ -402,17 +435,7 @@
                 <w:sz w:val="24"/>
                 <w:szCs w:val="24"/>
               </w:rPr>
-              <w:t>Exc</w:t>
-            </w:r>
-            <w:proofErr w:type="spellEnd"/>
-            <w:r>
-              <w:rPr>
-                <w:rFonts w:ascii="Times New Roman" w:hAnsi="Times New Roman" w:cs="Times New Roman"/>
-                <w:b/>
-                <w:sz w:val="24"/>
-                <w:szCs w:val="24"/>
-              </w:rPr>
-              <w:t xml:space="preserve"> (5)</w:t>
+              <w:t>Exc (5)</w:t>
             </w:r>
           </w:p>
         </w:tc>
@@ -700,6 +723,15 @@
                 <w:szCs w:val="24"/>
               </w:rPr>
             </w:pPr>
+            <w:r>
+              <w:rPr>
+                <w:rFonts w:ascii="Times New Roman" w:hAnsi="Times New Roman" w:cs="Times New Roman"/>
+                <w:bCs/>
+                <w:sz w:val="24"/>
+                <w:szCs w:val="24"/>
+              </w:rPr>
+              <w:t>4</w:t>
+            </w:r>
           </w:p>
         </w:tc>
         <w:tc>
@@ -854,6 +886,15 @@
                 <w:szCs w:val="24"/>
               </w:rPr>
             </w:pPr>
+            <w:r>
+              <w:rPr>
+                <w:rFonts w:ascii="Times New Roman" w:hAnsi="Times New Roman" w:cs="Times New Roman"/>
+                <w:bCs/>
+                <w:sz w:val="24"/>
+                <w:szCs w:val="24"/>
+              </w:rPr>
+              <w:t>4</w:t>
+            </w:r>
           </w:p>
         </w:tc>
         <w:tc>
@@ -1179,6 +1220,15 @@
                 <w:szCs w:val="24"/>
               </w:rPr>
             </w:pPr>
+            <w:r>
+              <w:rPr>
+                <w:rFonts w:ascii="Times New Roman" w:hAnsi="Times New Roman" w:cs="Times New Roman"/>
+                <w:bCs/>
+                <w:sz w:val="24"/>
+                <w:szCs w:val="24"/>
+              </w:rPr>
+              <w:t>5</w:t>
+            </w:r>
           </w:p>
         </w:tc>
       </w:tr>
@@ -1327,6 +1377,15 @@
                 <w:szCs w:val="24"/>
               </w:rPr>
             </w:pPr>
+            <w:r>
+              <w:rPr>
+                <w:rFonts w:ascii="Times New Roman" w:hAnsi="Times New Roman" w:cs="Times New Roman"/>
+                <w:bCs/>
+                <w:sz w:val="24"/>
+                <w:szCs w:val="24"/>
+              </w:rPr>
+              <w:t>5</w:t>
+            </w:r>
           </w:p>
         </w:tc>
       </w:tr>
@@ -1451,6 +1510,15 @@
                 <w:szCs w:val="24"/>
               </w:rPr>
             </w:pPr>
+            <w:r>
+              <w:rPr>
+                <w:rFonts w:ascii="Times New Roman" w:hAnsi="Times New Roman" w:cs="Times New Roman"/>
+                <w:bCs/>
+                <w:sz w:val="24"/>
+                <w:szCs w:val="24"/>
+              </w:rPr>
+              <w:t>4</w:t>
+            </w:r>
           </w:p>
         </w:tc>
         <w:tc>
@@ -1598,6 +1666,15 @@
                 <w:szCs w:val="24"/>
               </w:rPr>
             </w:pPr>
+            <w:r>
+              <w:rPr>
+                <w:rFonts w:ascii="Times New Roman" w:hAnsi="Times New Roman" w:cs="Times New Roman"/>
+                <w:bCs/>
+                <w:sz w:val="24"/>
+                <w:szCs w:val="24"/>
+              </w:rPr>
+              <w:t>4</w:t>
+            </w:r>
           </w:p>
         </w:tc>
         <w:tc>
@@ -1745,6 +1822,15 @@
                 <w:szCs w:val="24"/>
               </w:rPr>
             </w:pPr>
+            <w:r>
+              <w:rPr>
+                <w:rFonts w:ascii="Times New Roman" w:hAnsi="Times New Roman" w:cs="Times New Roman"/>
+                <w:bCs/>
+                <w:sz w:val="24"/>
+                <w:szCs w:val="24"/>
+              </w:rPr>
+              <w:t>4</w:t>
+            </w:r>
           </w:p>
         </w:tc>
         <w:tc>
@@ -1898,6 +1984,15 @@
                 <w:szCs w:val="24"/>
               </w:rPr>
             </w:pPr>
+            <w:r>
+              <w:rPr>
+                <w:rFonts w:ascii="Times New Roman" w:hAnsi="Times New Roman" w:cs="Times New Roman"/>
+                <w:bCs/>
+                <w:sz w:val="24"/>
+                <w:szCs w:val="24"/>
+              </w:rPr>
+              <w:t>4</w:t>
+            </w:r>
           </w:p>
         </w:tc>
         <w:tc>
@@ -2051,6 +2146,15 @@
                 <w:szCs w:val="24"/>
               </w:rPr>
             </w:pPr>
+            <w:r>
+              <w:rPr>
+                <w:rFonts w:ascii="Times New Roman" w:hAnsi="Times New Roman" w:cs="Times New Roman"/>
+                <w:bCs/>
+                <w:sz w:val="24"/>
+                <w:szCs w:val="24"/>
+              </w:rPr>
+              <w:t>4</w:t>
+            </w:r>
           </w:p>
         </w:tc>
         <w:tc>
@@ -2204,6 +2308,15 @@
                 <w:szCs w:val="24"/>
               </w:rPr>
             </w:pPr>
+            <w:r>
+              <w:rPr>
+                <w:rFonts w:ascii="Times New Roman" w:hAnsi="Times New Roman" w:cs="Times New Roman"/>
+                <w:bCs/>
+                <w:sz w:val="24"/>
+                <w:szCs w:val="24"/>
+              </w:rPr>
+              <w:t>4</w:t>
+            </w:r>
           </w:p>
         </w:tc>
         <w:tc>
@@ -2357,6 +2470,15 @@
                 <w:szCs w:val="24"/>
               </w:rPr>
             </w:pPr>
+            <w:r>
+              <w:rPr>
+                <w:rFonts w:ascii="Times New Roman" w:hAnsi="Times New Roman" w:cs="Times New Roman"/>
+                <w:bCs/>
+                <w:sz w:val="24"/>
+                <w:szCs w:val="24"/>
+              </w:rPr>
+              <w:t>4</w:t>
+            </w:r>
           </w:p>
         </w:tc>
         <w:tc>
@@ -2510,6 +2632,15 @@
                 <w:szCs w:val="24"/>
               </w:rPr>
             </w:pPr>
+            <w:r>
+              <w:rPr>
+                <w:rFonts w:ascii="Times New Roman" w:hAnsi="Times New Roman" w:cs="Times New Roman"/>
+                <w:bCs/>
+                <w:sz w:val="24"/>
+                <w:szCs w:val="24"/>
+              </w:rPr>
+              <w:t>4</w:t>
+            </w:r>
           </w:p>
         </w:tc>
         <w:tc>
@@ -2664,6 +2795,15 @@
                 <w:szCs w:val="24"/>
               </w:rPr>
             </w:pPr>
+            <w:r>
+              <w:rPr>
+                <w:rFonts w:ascii="Times New Roman" w:hAnsi="Times New Roman" w:cs="Times New Roman"/>
+                <w:bCs/>
+                <w:sz w:val="24"/>
+                <w:szCs w:val="24"/>
+              </w:rPr>
+              <w:t>4</w:t>
+            </w:r>
           </w:p>
         </w:tc>
         <w:tc>
@@ -2817,6 +2957,15 @@
                 <w:szCs w:val="24"/>
               </w:rPr>
             </w:pPr>
+            <w:r>
+              <w:rPr>
+                <w:rFonts w:ascii="Times New Roman" w:hAnsi="Times New Roman" w:cs="Times New Roman"/>
+                <w:bCs/>
+                <w:sz w:val="24"/>
+                <w:szCs w:val="24"/>
+              </w:rPr>
+              <w:t>4</w:t>
+            </w:r>
           </w:p>
         </w:tc>
         <w:tc>
@@ -2993,6 +3142,15 @@
                 <w:szCs w:val="24"/>
               </w:rPr>
             </w:pPr>
+            <w:r>
+              <w:rPr>
+                <w:rFonts w:ascii="Times New Roman" w:hAnsi="Times New Roman" w:cs="Times New Roman"/>
+                <w:bCs/>
+                <w:sz w:val="24"/>
+                <w:szCs w:val="24"/>
+              </w:rPr>
+              <w:t>5</w:t>
+            </w:r>
           </w:p>
         </w:tc>
       </w:tr>
@@ -3279,6 +3437,15 @@
                 <w:szCs w:val="24"/>
               </w:rPr>
             </w:pPr>
+            <w:r>
+              <w:rPr>
+                <w:rFonts w:ascii="Times New Roman" w:hAnsi="Times New Roman" w:cs="Times New Roman"/>
+                <w:bCs/>
+                <w:sz w:val="24"/>
+                <w:szCs w:val="24"/>
+              </w:rPr>
+              <w:t>4</w:t>
+            </w:r>
           </w:p>
         </w:tc>
         <w:tc>
@@ -3433,6 +3600,15 @@
                 <w:szCs w:val="24"/>
               </w:rPr>
             </w:pPr>
+            <w:r>
+              <w:rPr>
+                <w:rFonts w:ascii="Times New Roman" w:hAnsi="Times New Roman" w:cs="Times New Roman"/>
+                <w:bCs/>
+                <w:sz w:val="24"/>
+                <w:szCs w:val="24"/>
+              </w:rPr>
+              <w:t>4</w:t>
+            </w:r>
           </w:p>
         </w:tc>
         <w:tc>
@@ -3587,6 +3763,15 @@
                 <w:szCs w:val="24"/>
               </w:rPr>
             </w:pPr>
+            <w:r>
+              <w:rPr>
+                <w:rFonts w:ascii="Times New Roman" w:hAnsi="Times New Roman" w:cs="Times New Roman"/>
+                <w:bCs/>
+                <w:sz w:val="24"/>
+                <w:szCs w:val="24"/>
+              </w:rPr>
+              <w:t>4</w:t>
+            </w:r>
           </w:p>
         </w:tc>
         <w:tc>
@@ -3741,6 +3926,15 @@
                 <w:szCs w:val="24"/>
               </w:rPr>
             </w:pPr>
+            <w:r>
+              <w:rPr>
+                <w:rFonts w:ascii="Times New Roman" w:hAnsi="Times New Roman" w:cs="Times New Roman"/>
+                <w:bCs/>
+                <w:sz w:val="24"/>
+                <w:szCs w:val="24"/>
+              </w:rPr>
+              <w:t>4</w:t>
+            </w:r>
           </w:p>
         </w:tc>
         <w:tc>
@@ -3895,6 +4089,15 @@
                 <w:szCs w:val="24"/>
               </w:rPr>
             </w:pPr>
+            <w:r>
+              <w:rPr>
+                <w:rFonts w:ascii="Times New Roman" w:hAnsi="Times New Roman" w:cs="Times New Roman"/>
+                <w:bCs/>
+                <w:sz w:val="24"/>
+                <w:szCs w:val="24"/>
+              </w:rPr>
+              <w:t>4</w:t>
+            </w:r>
           </w:p>
         </w:tc>
         <w:tc>
@@ -4049,6 +4252,15 @@
                 <w:szCs w:val="24"/>
               </w:rPr>
             </w:pPr>
+            <w:r>
+              <w:rPr>
+                <w:rFonts w:ascii="Times New Roman" w:hAnsi="Times New Roman" w:cs="Times New Roman"/>
+                <w:bCs/>
+                <w:sz w:val="24"/>
+                <w:szCs w:val="24"/>
+              </w:rPr>
+              <w:t>4</w:t>
+            </w:r>
           </w:p>
         </w:tc>
         <w:tc>
@@ -4203,6 +4415,15 @@
                 <w:szCs w:val="24"/>
               </w:rPr>
             </w:pPr>
+            <w:r>
+              <w:rPr>
+                <w:rFonts w:ascii="Times New Roman" w:hAnsi="Times New Roman" w:cs="Times New Roman"/>
+                <w:bCs/>
+                <w:sz w:val="24"/>
+                <w:szCs w:val="24"/>
+              </w:rPr>
+              <w:t>4</w:t>
+            </w:r>
           </w:p>
         </w:tc>
         <w:tc>
@@ -4358,6 +4579,15 @@
                 <w:szCs w:val="24"/>
               </w:rPr>
             </w:pPr>
+            <w:r>
+              <w:rPr>
+                <w:rFonts w:ascii="Times New Roman" w:hAnsi="Times New Roman" w:cs="Times New Roman"/>
+                <w:b/>
+                <w:sz w:val="24"/>
+                <w:szCs w:val="24"/>
+              </w:rPr>
+              <w:t>76</w:t>
+            </w:r>
           </w:p>
         </w:tc>
         <w:tc>
@@ -4382,6 +4612,15 @@
                 <w:szCs w:val="24"/>
               </w:rPr>
             </w:pPr>
+            <w:r>
+              <w:rPr>
+                <w:rFonts w:ascii="Times New Roman" w:hAnsi="Times New Roman" w:cs="Times New Roman"/>
+                <w:b/>
+                <w:sz w:val="24"/>
+                <w:szCs w:val="24"/>
+              </w:rPr>
+              <w:t>15</w:t>
+            </w:r>
           </w:p>
         </w:tc>
       </w:tr>
@@ -4409,7 +4648,6 @@
                 <w:szCs w:val="24"/>
               </w:rPr>
             </w:pPr>
-            <w:proofErr w:type="gramStart"/>
             <w:r>
               <w:rPr>
                 <w:rFonts w:ascii="Times New Roman" w:hAnsi="Times New Roman" w:cs="Times New Roman"/>
@@ -4417,17 +4655,7 @@
                 <w:sz w:val="24"/>
                 <w:szCs w:val="24"/>
               </w:rPr>
-              <w:t>Total</w:t>
-            </w:r>
-            <w:proofErr w:type="gramEnd"/>
-            <w:r>
-              <w:rPr>
-                <w:rFonts w:ascii="Times New Roman" w:hAnsi="Times New Roman" w:cs="Times New Roman"/>
-                <w:b/>
-                <w:sz w:val="24"/>
-                <w:szCs w:val="24"/>
-              </w:rPr>
-              <w:t xml:space="preserve"> de Puntos a Evaluar</w:t>
+              <w:t>Total de Puntos a Evaluar</w:t>
             </w:r>
           </w:p>
         </w:tc>
@@ -4491,7 +4719,6 @@
                 <w:szCs w:val="24"/>
               </w:rPr>
             </w:pPr>
-            <w:proofErr w:type="gramStart"/>
             <w:r>
               <w:rPr>
                 <w:rFonts w:ascii="Times New Roman" w:hAnsi="Times New Roman" w:cs="Times New Roman"/>
@@ -4499,17 +4726,7 @@
                 <w:sz w:val="24"/>
                 <w:szCs w:val="24"/>
               </w:rPr>
-              <w:t>Total</w:t>
-            </w:r>
-            <w:proofErr w:type="gramEnd"/>
-            <w:r>
-              <w:rPr>
-                <w:rFonts w:ascii="Times New Roman" w:hAnsi="Times New Roman" w:cs="Times New Roman"/>
-                <w:b/>
-                <w:sz w:val="24"/>
-                <w:szCs w:val="24"/>
-              </w:rPr>
-              <w:t xml:space="preserve"> de puntos (suma total)</w:t>
+              <w:t>Total de puntos (suma total)</w:t>
             </w:r>
           </w:p>
         </w:tc>
@@ -4536,6 +4753,15 @@
                 <w:szCs w:val="24"/>
               </w:rPr>
             </w:pPr>
+            <w:r>
+              <w:rPr>
+                <w:rFonts w:ascii="Times New Roman" w:hAnsi="Times New Roman" w:cs="Times New Roman"/>
+                <w:b/>
+                <w:sz w:val="24"/>
+                <w:szCs w:val="24"/>
+              </w:rPr>
+              <w:t>91</w:t>
+            </w:r>
           </w:p>
         </w:tc>
       </w:tr>
@@ -4573,7 +4799,31 @@
         <w:t xml:space="preserve">Escriba sus anotaciones u observaciones técnicas de la exposición: </w:t>
       </w:r>
     </w:p>
-    <w:p/>
+    <w:p>
+      <w:r>
+        <w:t>Faltan</w:t>
+      </w:r>
+      <w:r>
+        <w:t xml:space="preserve"> algunas posibles </w:t>
+      </w:r>
+      <w:r>
+        <w:t>mejoras.</w:t>
+      </w:r>
+    </w:p>
+    <w:p>
+      <w:r>
+        <w:t xml:space="preserve">Pensar un poco </w:t>
+      </w:r>
+      <w:r>
+        <w:t>más</w:t>
+      </w:r>
+      <w:r>
+        <w:t xml:space="preserve"> en la lógica del cierre</w:t>
+      </w:r>
+      <w:r>
+        <w:t>.</w:t>
+      </w:r>
+    </w:p>
     <w:sectPr>
       <w:pgSz w:w="11906" w:h="16838"/>
       <w:pgMar w:top="1417" w:right="1701" w:bottom="1417" w:left="1701" w:header="708" w:footer="708" w:gutter="0"/>

</xml_diff>